<commit_message>
sprint 6 completado - pendiente de revisión
</commit_message>
<xml_diff>
--- a/Sprint 6 - Visualitzacions i Informes amb Power BI/Tarea S601.docx
+++ b/Sprint 6 - Visualitzacions i Informes amb Power BI/Tarea S601.docx
@@ -722,6 +722,59 @@
       <w:pPr>
         <w:jc w:val="both"/>
       </w:pPr>
+      <w:r>
+        <w:drawing>
+          <wp:inline distT="0" distB="0" distL="0" distR="0" wp14:anchorId="07299274" wp14:editId="13F03C6D">
+            <wp:extent cx="5400040" cy="1243965"/>
+            <wp:effectExtent l="0" t="0" r="0" b="0"/>
+            <wp:docPr id="1732259608" name="Picture 1" descr="A graph of a number of years&#10;&#10;AI-generated content may be incorrect."/>
+            <wp:cNvGraphicFramePr>
+              <a:graphicFrameLocks xmlns:a="http://schemas.openxmlformats.org/drawingml/2006/main" noChangeAspect="1"/>
+            </wp:cNvGraphicFramePr>
+            <a:graphic xmlns:a="http://schemas.openxmlformats.org/drawingml/2006/main">
+              <a:graphicData uri="http://schemas.openxmlformats.org/drawingml/2006/picture">
+                <pic:pic xmlns:pic="http://schemas.openxmlformats.org/drawingml/2006/picture">
+                  <pic:nvPicPr>
+                    <pic:cNvPr id="1732259608" name="Picture 1" descr="A graph of a number of years&#10;&#10;AI-generated content may be incorrect."/>
+                    <pic:cNvPicPr/>
+                  </pic:nvPicPr>
+                  <pic:blipFill>
+                    <a:blip r:embed="rId7"/>
+                    <a:stretch>
+                      <a:fillRect/>
+                    </a:stretch>
+                  </pic:blipFill>
+                  <pic:spPr>
+                    <a:xfrm>
+                      <a:off x="0" y="0"/>
+                      <a:ext cx="5400040" cy="1243965"/>
+                    </a:xfrm>
+                    <a:prstGeom prst="rect">
+                      <a:avLst/>
+                    </a:prstGeom>
+                  </pic:spPr>
+                </pic:pic>
+              </a:graphicData>
+            </a:graphic>
+          </wp:inline>
+        </w:drawing>
+      </w:r>
+    </w:p>
+    <w:p>
+      <w:pPr>
+        <w:jc w:val="both"/>
+      </w:pPr>
+      <w:r>
+        <w:t>Analizando el gráfico, encontramos que hay varios países que no cumplen con el mínimo de 200 € de ventas promedio: Australia, Canadá (2022), China (2022), Francia, Alemania (2022), Holanda (2022), Nueva Zelanda, Noruega (2022), España y Estados Unidos (2022).</w:t>
+      </w:r>
+    </w:p>
+    <w:p>
+      <w:pPr>
+        <w:jc w:val="both"/>
+      </w:pPr>
+      <w:r>
+        <w:t>Es importante aclarar que los datos de 2022 corresponden de enero a marzo, por lo que no están completos.</w:t>
+      </w:r>
     </w:p>
     <w:p/>
     <w:p>
@@ -939,6 +992,68 @@
         <w:t>.</w:t>
       </w:r>
     </w:p>
+    <w:p>
+      <w:pPr>
+        <w:jc w:val="both"/>
+      </w:pPr>
+      <w:r>
+        <w:t xml:space="preserve">Con un gráfico circular es fácil ver el porcentaje de ventas de cada país sobre el global. También se podría ver con un </w:t>
+      </w:r>
+      <w:proofErr w:type="spellStart"/>
+      <w:r>
+        <w:t>treemap</w:t>
+      </w:r>
+      <w:proofErr w:type="spellEnd"/>
+      <w:r>
+        <w:t>, pero considero más práctico tener la lista de países</w:t>
+      </w:r>
+      <w:r>
+        <w:t xml:space="preserve"> en la leyenda.</w:t>
+      </w:r>
+    </w:p>
+    <w:p>
+      <w:pPr>
+        <w:jc w:val="center"/>
+      </w:pPr>
+      <w:r>
+        <w:lastRenderedPageBreak/>
+        <w:drawing>
+          <wp:inline distT="0" distB="0" distL="0" distR="0" wp14:anchorId="1E13A739" wp14:editId="559DF4DE">
+            <wp:extent cx="4115374" cy="4382112"/>
+            <wp:effectExtent l="0" t="0" r="0" b="0"/>
+            <wp:docPr id="267499270" name="Picture 1" descr="A pie chart with text and numbers&#10;&#10;AI-generated content may be incorrect."/>
+            <wp:cNvGraphicFramePr>
+              <a:graphicFrameLocks xmlns:a="http://schemas.openxmlformats.org/drawingml/2006/main" noChangeAspect="1"/>
+            </wp:cNvGraphicFramePr>
+            <a:graphic xmlns:a="http://schemas.openxmlformats.org/drawingml/2006/main">
+              <a:graphicData uri="http://schemas.openxmlformats.org/drawingml/2006/picture">
+                <pic:pic xmlns:pic="http://schemas.openxmlformats.org/drawingml/2006/picture">
+                  <pic:nvPicPr>
+                    <pic:cNvPr id="267499270" name="Picture 1" descr="A pie chart with text and numbers&#10;&#10;AI-generated content may be incorrect."/>
+                    <pic:cNvPicPr/>
+                  </pic:nvPicPr>
+                  <pic:blipFill>
+                    <a:blip r:embed="rId8"/>
+                    <a:stretch>
+                      <a:fillRect/>
+                    </a:stretch>
+                  </pic:blipFill>
+                  <pic:spPr>
+                    <a:xfrm>
+                      <a:off x="0" y="0"/>
+                      <a:ext cx="4115374" cy="4382112"/>
+                    </a:xfrm>
+                    <a:prstGeom prst="rect">
+                      <a:avLst/>
+                    </a:prstGeom>
+                  </pic:spPr>
+                </pic:pic>
+              </a:graphicData>
+            </a:graphic>
+          </wp:inline>
+        </w:drawing>
+      </w:r>
+    </w:p>
     <w:p/>
     <w:p/>
     <w:p>
@@ -1309,10 +1424,125 @@
     </w:p>
     <w:p>
       <w:pPr>
+        <w:jc w:val="both"/>
+      </w:pPr>
+      <w:r>
+        <w:t xml:space="preserve">Se ha creado un gráfico de cintas para representar la caída de ventas de un año a otro. Se añadió un </w:t>
+      </w:r>
+      <w:proofErr w:type="spellStart"/>
+      <w:r>
+        <w:t>segmentador</w:t>
+      </w:r>
+      <w:proofErr w:type="spellEnd"/>
+      <w:r>
+        <w:t xml:space="preserve"> para poder seleccionar cada país y una tarjeta para mostrar la diferencia calculada entre 2021 y 2022. Para calcular la diferencia se calcularon primero las transacciones aceptadas para 2021 y 2022, luego se convirtió el valor a euros y se obtuvo la diferencia:</w:t>
+      </w:r>
+    </w:p>
+    <w:p>
+      <w:pPr>
         <w:jc w:val="center"/>
-      </w:pPr>
+        <w:rPr>
+          <w:lang w:val="en-GB"/>
+        </w:rPr>
+      </w:pPr>
+      <w:r>
+        <w:rPr>
+          <w:lang w:val="en-GB"/>
+        </w:rPr>
+        <w:lastRenderedPageBreak/>
+        <w:drawing>
+          <wp:inline distT="0" distB="0" distL="0" distR="0" wp14:anchorId="1AC5A829" wp14:editId="172C209E">
+            <wp:extent cx="5400040" cy="4505960"/>
+            <wp:effectExtent l="0" t="0" r="0" b="8890"/>
+            <wp:docPr id="929113147" name="Picture 1" descr="A screenshot of a computer program&#10;&#10;AI-generated content may be incorrect."/>
+            <wp:cNvGraphicFramePr>
+              <a:graphicFrameLocks xmlns:a="http://schemas.openxmlformats.org/drawingml/2006/main" noChangeAspect="1"/>
+            </wp:cNvGraphicFramePr>
+            <a:graphic xmlns:a="http://schemas.openxmlformats.org/drawingml/2006/main">
+              <a:graphicData uri="http://schemas.openxmlformats.org/drawingml/2006/picture">
+                <pic:pic xmlns:pic="http://schemas.openxmlformats.org/drawingml/2006/picture">
+                  <pic:nvPicPr>
+                    <pic:cNvPr id="929113147" name="Picture 1" descr="A screenshot of a computer program&#10;&#10;AI-generated content may be incorrect."/>
+                    <pic:cNvPicPr/>
+                  </pic:nvPicPr>
+                  <pic:blipFill>
+                    <a:blip r:embed="rId9"/>
+                    <a:stretch>
+                      <a:fillRect/>
+                    </a:stretch>
+                  </pic:blipFill>
+                  <pic:spPr>
+                    <a:xfrm>
+                      <a:off x="0" y="0"/>
+                      <a:ext cx="5400040" cy="4505960"/>
+                    </a:xfrm>
+                    <a:prstGeom prst="rect">
+                      <a:avLst/>
+                    </a:prstGeom>
+                  </pic:spPr>
+                </pic:pic>
+              </a:graphicData>
+            </a:graphic>
+          </wp:inline>
+        </w:drawing>
+      </w:r>
     </w:p>
-    <w:p/>
+    <w:p>
+      <w:pPr>
+        <w:jc w:val="center"/>
+        <w:rPr>
+          <w:lang w:val="en-GB"/>
+        </w:rPr>
+      </w:pPr>
+      <w:r>
+        <w:rPr>
+          <w:lang w:val="en-GB"/>
+        </w:rPr>
+        <w:lastRenderedPageBreak/>
+        <w:drawing>
+          <wp:inline distT="0" distB="0" distL="0" distR="0" wp14:anchorId="6A5426E3" wp14:editId="6B8580B4">
+            <wp:extent cx="4667901" cy="4448796"/>
+            <wp:effectExtent l="0" t="0" r="0" b="9525"/>
+            <wp:docPr id="1107810881" name="Picture 1" descr="A screenshot of a graph&#10;&#10;AI-generated content may be incorrect."/>
+            <wp:cNvGraphicFramePr>
+              <a:graphicFrameLocks xmlns:a="http://schemas.openxmlformats.org/drawingml/2006/main" noChangeAspect="1"/>
+            </wp:cNvGraphicFramePr>
+            <a:graphic xmlns:a="http://schemas.openxmlformats.org/drawingml/2006/main">
+              <a:graphicData uri="http://schemas.openxmlformats.org/drawingml/2006/picture">
+                <pic:pic xmlns:pic="http://schemas.openxmlformats.org/drawingml/2006/picture">
+                  <pic:nvPicPr>
+                    <pic:cNvPr id="1107810881" name="Picture 1" descr="A screenshot of a graph&#10;&#10;AI-generated content may be incorrect."/>
+                    <pic:cNvPicPr/>
+                  </pic:nvPicPr>
+                  <pic:blipFill>
+                    <a:blip r:embed="rId10"/>
+                    <a:stretch>
+                      <a:fillRect/>
+                    </a:stretch>
+                  </pic:blipFill>
+                  <pic:spPr>
+                    <a:xfrm>
+                      <a:off x="0" y="0"/>
+                      <a:ext cx="4667901" cy="4448796"/>
+                    </a:xfrm>
+                    <a:prstGeom prst="rect">
+                      <a:avLst/>
+                    </a:prstGeom>
+                  </pic:spPr>
+                </pic:pic>
+              </a:graphicData>
+            </a:graphic>
+          </wp:inline>
+        </w:drawing>
+      </w:r>
+    </w:p>
+    <w:p>
+      <w:pPr>
+        <w:rPr>
+          <w:lang w:val="en-GB"/>
+        </w:rPr>
+      </w:pPr>
+    </w:p>
     <w:p>
       <w:pPr>
         <w:pStyle w:val="Subtitle"/>
@@ -1583,7 +1813,54 @@
         <w:t>.</w:t>
       </w:r>
     </w:p>
-    <w:p/>
+    <w:p>
+      <w:pPr>
+        <w:jc w:val="both"/>
+      </w:pPr>
+      <w:r>
+        <w:t>Se eligió un gráfico de barras agrupadas para mostrar el total de transacciones rechazadas de cada país. Al pasar el cursor sobre cada barra se puede ver también el porcentaje de transacciones rechazadas sobre el total.</w:t>
+      </w:r>
+    </w:p>
+    <w:p>
+      <w:r>
+        <w:lastRenderedPageBreak/>
+        <w:drawing>
+          <wp:inline distT="0" distB="0" distL="0" distR="0" wp14:anchorId="62033AD1" wp14:editId="692DD603">
+            <wp:extent cx="5400040" cy="3188335"/>
+            <wp:effectExtent l="0" t="0" r="0" b="0"/>
+            <wp:docPr id="1083348983" name="Picture 1" descr="A graph of a bar chart&#10;&#10;AI-generated content may be incorrect."/>
+            <wp:cNvGraphicFramePr>
+              <a:graphicFrameLocks xmlns:a="http://schemas.openxmlformats.org/drawingml/2006/main" noChangeAspect="1"/>
+            </wp:cNvGraphicFramePr>
+            <a:graphic xmlns:a="http://schemas.openxmlformats.org/drawingml/2006/main">
+              <a:graphicData uri="http://schemas.openxmlformats.org/drawingml/2006/picture">
+                <pic:pic xmlns:pic="http://schemas.openxmlformats.org/drawingml/2006/picture">
+                  <pic:nvPicPr>
+                    <pic:cNvPr id="1083348983" name="Picture 1" descr="A graph of a bar chart&#10;&#10;AI-generated content may be incorrect."/>
+                    <pic:cNvPicPr/>
+                  </pic:nvPicPr>
+                  <pic:blipFill>
+                    <a:blip r:embed="rId11"/>
+                    <a:stretch>
+                      <a:fillRect/>
+                    </a:stretch>
+                  </pic:blipFill>
+                  <pic:spPr>
+                    <a:xfrm>
+                      <a:off x="0" y="0"/>
+                      <a:ext cx="5400040" cy="3188335"/>
+                    </a:xfrm>
+                    <a:prstGeom prst="rect">
+                      <a:avLst/>
+                    </a:prstGeom>
+                  </pic:spPr>
+                </pic:pic>
+              </a:graphicData>
+            </a:graphic>
+          </wp:inline>
+        </w:drawing>
+      </w:r>
+    </w:p>
     <w:p/>
     <w:p>
       <w:pPr>
@@ -1593,7 +1870,6 @@
         <w:jc w:val="both"/>
       </w:pPr>
       <w:r>
-        <w:lastRenderedPageBreak/>
         <w:t xml:space="preserve">Ejercicio 5 – </w:t>
       </w:r>
     </w:p>
@@ -1787,9 +2063,55 @@
     </w:p>
     <w:p>
       <w:pPr>
+        <w:jc w:val="both"/>
+      </w:pPr>
+      <w:r>
+        <w:t>En un mapa se marcaron los países que participan en las transacciones. El tamaño y color de la burbuja va en función de las ventas totales.</w:t>
+      </w:r>
+    </w:p>
+    <w:p>
+      <w:pPr>
         <w:ind w:left="-142"/>
         <w:jc w:val="center"/>
       </w:pPr>
+      <w:r>
+        <w:lastRenderedPageBreak/>
+        <w:drawing>
+          <wp:inline distT="0" distB="0" distL="0" distR="0" wp14:anchorId="3C67B794" wp14:editId="3C4D188B">
+            <wp:extent cx="5400040" cy="4619625"/>
+            <wp:effectExtent l="0" t="0" r="0" b="9525"/>
+            <wp:docPr id="1507077073" name="Picture 1" descr="A map of the world with different colored circles&#10;&#10;AI-generated content may be incorrect."/>
+            <wp:cNvGraphicFramePr>
+              <a:graphicFrameLocks xmlns:a="http://schemas.openxmlformats.org/drawingml/2006/main" noChangeAspect="1"/>
+            </wp:cNvGraphicFramePr>
+            <a:graphic xmlns:a="http://schemas.openxmlformats.org/drawingml/2006/main">
+              <a:graphicData uri="http://schemas.openxmlformats.org/drawingml/2006/picture">
+                <pic:pic xmlns:pic="http://schemas.openxmlformats.org/drawingml/2006/picture">
+                  <pic:nvPicPr>
+                    <pic:cNvPr id="1507077073" name="Picture 1" descr="A map of the world with different colored circles&#10;&#10;AI-generated content may be incorrect."/>
+                    <pic:cNvPicPr/>
+                  </pic:nvPicPr>
+                  <pic:blipFill>
+                    <a:blip r:embed="rId12"/>
+                    <a:stretch>
+                      <a:fillRect/>
+                    </a:stretch>
+                  </pic:blipFill>
+                  <pic:spPr>
+                    <a:xfrm>
+                      <a:off x="0" y="0"/>
+                      <a:ext cx="5400040" cy="4619625"/>
+                    </a:xfrm>
+                    <a:prstGeom prst="rect">
+                      <a:avLst/>
+                    </a:prstGeom>
+                  </pic:spPr>
+                </pic:pic>
+              </a:graphicData>
+            </a:graphic>
+          </wp:inline>
+        </w:drawing>
+      </w:r>
     </w:p>
     <w:p>
       <w:pPr>
@@ -2384,6 +2706,11 @@
           <w:szCs w:val="22"/>
         </w:rPr>
         <w:t>.</w:t>
+      </w:r>
+    </w:p>
+    <w:p>
+      <w:r>
+        <w:t>El resultado global es el siguiente:</w:t>
       </w:r>
     </w:p>
     <w:p>
@@ -2396,8 +2723,104 @@
           <w:szCs w:val="28"/>
         </w:rPr>
       </w:pPr>
+      <w:r>
+        <w:rPr>
+          <w:rFonts w:eastAsiaTheme="majorEastAsia" w:cstheme="majorBidi"/>
+          <w:color w:val="595959" w:themeColor="text1" w:themeTint="A6"/>
+          <w:spacing w:val="15"/>
+          <w:sz w:val="28"/>
+          <w:szCs w:val="28"/>
+        </w:rPr>
+        <w:lastRenderedPageBreak/>
+        <w:drawing>
+          <wp:inline distT="0" distB="0" distL="0" distR="0" wp14:anchorId="73F67B10" wp14:editId="6AA0E110">
+            <wp:extent cx="5400040" cy="3014345"/>
+            <wp:effectExtent l="0" t="0" r="0" b="0"/>
+            <wp:docPr id="1349696306" name="Picture 1" descr="A close-up of a graph&#10;&#10;AI-generated content may be incorrect."/>
+            <wp:cNvGraphicFramePr>
+              <a:graphicFrameLocks xmlns:a="http://schemas.openxmlformats.org/drawingml/2006/main" noChangeAspect="1"/>
+            </wp:cNvGraphicFramePr>
+            <a:graphic xmlns:a="http://schemas.openxmlformats.org/drawingml/2006/main">
+              <a:graphicData uri="http://schemas.openxmlformats.org/drawingml/2006/picture">
+                <pic:pic xmlns:pic="http://schemas.openxmlformats.org/drawingml/2006/picture">
+                  <pic:nvPicPr>
+                    <pic:cNvPr id="1349696306" name="Picture 1" descr="A close-up of a graph&#10;&#10;AI-generated content may be incorrect."/>
+                    <pic:cNvPicPr/>
+                  </pic:nvPicPr>
+                  <pic:blipFill>
+                    <a:blip r:embed="rId13"/>
+                    <a:stretch>
+                      <a:fillRect/>
+                    </a:stretch>
+                  </pic:blipFill>
+                  <pic:spPr>
+                    <a:xfrm>
+                      <a:off x="0" y="0"/>
+                      <a:ext cx="5400040" cy="3014345"/>
+                    </a:xfrm>
+                    <a:prstGeom prst="rect">
+                      <a:avLst/>
+                    </a:prstGeom>
+                  </pic:spPr>
+                </pic:pic>
+              </a:graphicData>
+            </a:graphic>
+          </wp:inline>
+        </w:drawing>
+      </w:r>
     </w:p>
-    <w:p/>
+    <w:p>
+      <w:r>
+        <w:t>Mientras que al filtrar únicamente por España obtenemos:</w:t>
+      </w:r>
+    </w:p>
+    <w:p>
+      <w:r>
+        <w:drawing>
+          <wp:inline distT="0" distB="0" distL="0" distR="0" wp14:anchorId="2E639018" wp14:editId="6BEA5D9C">
+            <wp:extent cx="5400040" cy="3018155"/>
+            <wp:effectExtent l="0" t="0" r="0" b="0"/>
+            <wp:docPr id="1312001596" name="Picture 1" descr="A screenshot of a computer&#10;&#10;AI-generated content may be incorrect."/>
+            <wp:cNvGraphicFramePr>
+              <a:graphicFrameLocks xmlns:a="http://schemas.openxmlformats.org/drawingml/2006/main" noChangeAspect="1"/>
+            </wp:cNvGraphicFramePr>
+            <a:graphic xmlns:a="http://schemas.openxmlformats.org/drawingml/2006/main">
+              <a:graphicData uri="http://schemas.openxmlformats.org/drawingml/2006/picture">
+                <pic:pic xmlns:pic="http://schemas.openxmlformats.org/drawingml/2006/picture">
+                  <pic:nvPicPr>
+                    <pic:cNvPr id="1312001596" name="Picture 1" descr="A screenshot of a computer&#10;&#10;AI-generated content may be incorrect."/>
+                    <pic:cNvPicPr/>
+                  </pic:nvPicPr>
+                  <pic:blipFill>
+                    <a:blip r:embed="rId14"/>
+                    <a:stretch>
+                      <a:fillRect/>
+                    </a:stretch>
+                  </pic:blipFill>
+                  <pic:spPr>
+                    <a:xfrm>
+                      <a:off x="0" y="0"/>
+                      <a:ext cx="5400040" cy="3018155"/>
+                    </a:xfrm>
+                    <a:prstGeom prst="rect">
+                      <a:avLst/>
+                    </a:prstGeom>
+                  </pic:spPr>
+                </pic:pic>
+              </a:graphicData>
+            </a:graphic>
+          </wp:inline>
+        </w:drawing>
+      </w:r>
+    </w:p>
+    <w:p>
+      <w:pPr>
+        <w:jc w:val="both"/>
+      </w:pPr>
+      <w:r>
+        <w:t>En España solo participa una compañía. Se hicieron solo 2 ventas en 2021 de las cuales 1 fue rechazada. El valor de esta venta fue de 24,28 €. Este país está muy por debajo de los objetivos marcados por la empresa.</w:t>
+      </w:r>
+    </w:p>
     <w:p>
       <w:pPr>
         <w:pStyle w:val="Heading1"/>
@@ -2521,8 +2944,62 @@
     </w:p>
     <w:p>
       <w:pPr>
+        <w:jc w:val="both"/>
+      </w:pPr>
+      <w:r>
+        <w:lastRenderedPageBreak/>
+        <w:t xml:space="preserve">Lo que se hizo en este caso fue añadir un </w:t>
+      </w:r>
+      <w:proofErr w:type="spellStart"/>
+      <w:r>
+        <w:t>segmentador</w:t>
+      </w:r>
+      <w:proofErr w:type="spellEnd"/>
+      <w:r>
+        <w:t xml:space="preserve"> en forma de mosaico para seleccionar un año concreto: 2021 o 2022.</w:t>
+      </w:r>
+    </w:p>
+    <w:p>
+      <w:pPr>
         <w:jc w:val="center"/>
       </w:pPr>
+      <w:r>
+        <w:drawing>
+          <wp:inline distT="0" distB="0" distL="0" distR="0" wp14:anchorId="5558C984" wp14:editId="4546252B">
+            <wp:extent cx="2228850" cy="1127640"/>
+            <wp:effectExtent l="0" t="0" r="0" b="0"/>
+            <wp:docPr id="1736655505" name="Picture 1" descr="A screenshot of a computer&#10;&#10;AI-generated content may be incorrect."/>
+            <wp:cNvGraphicFramePr>
+              <a:graphicFrameLocks xmlns:a="http://schemas.openxmlformats.org/drawingml/2006/main" noChangeAspect="1"/>
+            </wp:cNvGraphicFramePr>
+            <a:graphic xmlns:a="http://schemas.openxmlformats.org/drawingml/2006/main">
+              <a:graphicData uri="http://schemas.openxmlformats.org/drawingml/2006/picture">
+                <pic:pic xmlns:pic="http://schemas.openxmlformats.org/drawingml/2006/picture">
+                  <pic:nvPicPr>
+                    <pic:cNvPr id="1736655505" name="Picture 1" descr="A screenshot of a computer&#10;&#10;AI-generated content may be incorrect."/>
+                    <pic:cNvPicPr/>
+                  </pic:nvPicPr>
+                  <pic:blipFill>
+                    <a:blip r:embed="rId15"/>
+                    <a:stretch>
+                      <a:fillRect/>
+                    </a:stretch>
+                  </pic:blipFill>
+                  <pic:spPr>
+                    <a:xfrm>
+                      <a:off x="0" y="0"/>
+                      <a:ext cx="2233578" cy="1130032"/>
+                    </a:xfrm>
+                    <a:prstGeom prst="rect">
+                      <a:avLst/>
+                    </a:prstGeom>
+                  </pic:spPr>
+                </pic:pic>
+              </a:graphicData>
+            </a:graphic>
+          </wp:inline>
+        </w:drawing>
+      </w:r>
     </w:p>
     <w:p>
       <w:pPr>
@@ -2824,8 +3301,61 @@
     </w:p>
     <w:p>
       <w:pPr>
+        <w:jc w:val="both"/>
+      </w:pPr>
+      <w:r>
+        <w:t xml:space="preserve">En este caso, se añadió otro </w:t>
+      </w:r>
+      <w:proofErr w:type="spellStart"/>
+      <w:r>
+        <w:t>segmentador</w:t>
+      </w:r>
+      <w:proofErr w:type="spellEnd"/>
+      <w:r>
+        <w:t xml:space="preserve"> para elegir también el mes.</w:t>
+      </w:r>
+    </w:p>
+    <w:p>
+      <w:pPr>
         <w:jc w:val="center"/>
       </w:pPr>
+      <w:r>
+        <w:drawing>
+          <wp:inline distT="0" distB="0" distL="0" distR="0" wp14:anchorId="27873CF5" wp14:editId="590CBBDF">
+            <wp:extent cx="5400040" cy="1228725"/>
+            <wp:effectExtent l="0" t="0" r="0" b="9525"/>
+            <wp:docPr id="36472687" name="Picture 1" descr="A screenshot of a computer&#10;&#10;AI-generated content may be incorrect."/>
+            <wp:cNvGraphicFramePr>
+              <a:graphicFrameLocks xmlns:a="http://schemas.openxmlformats.org/drawingml/2006/main" noChangeAspect="1"/>
+            </wp:cNvGraphicFramePr>
+            <a:graphic xmlns:a="http://schemas.openxmlformats.org/drawingml/2006/main">
+              <a:graphicData uri="http://schemas.openxmlformats.org/drawingml/2006/picture">
+                <pic:pic xmlns:pic="http://schemas.openxmlformats.org/drawingml/2006/picture">
+                  <pic:nvPicPr>
+                    <pic:cNvPr id="36472687" name="Picture 1" descr="A screenshot of a computer&#10;&#10;AI-generated content may be incorrect."/>
+                    <pic:cNvPicPr/>
+                  </pic:nvPicPr>
+                  <pic:blipFill>
+                    <a:blip r:embed="rId16"/>
+                    <a:stretch>
+                      <a:fillRect/>
+                    </a:stretch>
+                  </pic:blipFill>
+                  <pic:spPr>
+                    <a:xfrm>
+                      <a:off x="0" y="0"/>
+                      <a:ext cx="5400040" cy="1228725"/>
+                    </a:xfrm>
+                    <a:prstGeom prst="rect">
+                      <a:avLst/>
+                    </a:prstGeom>
+                  </pic:spPr>
+                </pic:pic>
+              </a:graphicData>
+            </a:graphic>
+          </wp:inline>
+        </w:drawing>
+      </w:r>
     </w:p>
     <w:p>
       <w:pPr>
@@ -2999,6 +3529,66 @@
           <w:spacing w:val="15"/>
         </w:rPr>
       </w:pPr>
+      <w:r>
+        <w:rPr>
+          <w:rFonts w:eastAsiaTheme="majorEastAsia" w:cstheme="majorBidi"/>
+          <w:color w:val="595959" w:themeColor="text1" w:themeTint="A6"/>
+          <w:spacing w:val="15"/>
+        </w:rPr>
+        <w:t>Se ha creado un gráfico de columnas y líneas. Las columnas representan el valor total en euros de todas las transacciones realizadas, mientras que la línea representa el número total de transacciones.</w:t>
+      </w:r>
+    </w:p>
+    <w:p>
+      <w:pPr>
+        <w:jc w:val="center"/>
+        <w:rPr>
+          <w:rFonts w:eastAsiaTheme="majorEastAsia" w:cstheme="majorBidi"/>
+          <w:color w:val="595959" w:themeColor="text1" w:themeTint="A6"/>
+          <w:spacing w:val="15"/>
+        </w:rPr>
+      </w:pPr>
+      <w:r>
+        <w:rPr>
+          <w:rFonts w:eastAsiaTheme="majorEastAsia" w:cstheme="majorBidi"/>
+          <w:color w:val="595959" w:themeColor="text1" w:themeTint="A6"/>
+          <w:spacing w:val="15"/>
+        </w:rPr>
+        <w:drawing>
+          <wp:inline distT="0" distB="0" distL="0" distR="0" wp14:anchorId="752C317B" wp14:editId="39E1E893">
+            <wp:extent cx="5400040" cy="2577465"/>
+            <wp:effectExtent l="0" t="0" r="0" b="0"/>
+            <wp:docPr id="427647737" name="Picture 1" descr="A graph with numbers and lines&#10;&#10;AI-generated content may be incorrect."/>
+            <wp:cNvGraphicFramePr>
+              <a:graphicFrameLocks xmlns:a="http://schemas.openxmlformats.org/drawingml/2006/main" noChangeAspect="1"/>
+            </wp:cNvGraphicFramePr>
+            <a:graphic xmlns:a="http://schemas.openxmlformats.org/drawingml/2006/main">
+              <a:graphicData uri="http://schemas.openxmlformats.org/drawingml/2006/picture">
+                <pic:pic xmlns:pic="http://schemas.openxmlformats.org/drawingml/2006/picture">
+                  <pic:nvPicPr>
+                    <pic:cNvPr id="427647737" name="Picture 1" descr="A graph with numbers and lines&#10;&#10;AI-generated content may be incorrect."/>
+                    <pic:cNvPicPr/>
+                  </pic:nvPicPr>
+                  <pic:blipFill>
+                    <a:blip r:embed="rId17"/>
+                    <a:stretch>
+                      <a:fillRect/>
+                    </a:stretch>
+                  </pic:blipFill>
+                  <pic:spPr>
+                    <a:xfrm>
+                      <a:off x="0" y="0"/>
+                      <a:ext cx="5400040" cy="2577465"/>
+                    </a:xfrm>
+                    <a:prstGeom prst="rect">
+                      <a:avLst/>
+                    </a:prstGeom>
+                  </pic:spPr>
+                </pic:pic>
+              </a:graphicData>
+            </a:graphic>
+          </wp:inline>
+        </w:drawing>
+      </w:r>
     </w:p>
     <w:p>
       <w:pPr>
@@ -3018,6 +3608,7 @@
         <w:jc w:val="both"/>
       </w:pPr>
       <w:r>
+        <w:lastRenderedPageBreak/>
         <w:t xml:space="preserve">Ejercicio 4 – </w:t>
       </w:r>
     </w:p>
@@ -3152,7 +3743,130 @@
         <w:t>.</w:t>
       </w:r>
     </w:p>
-    <w:p/>
+    <w:p>
+      <w:pPr>
+        <w:jc w:val="both"/>
+      </w:pPr>
+      <w:r>
+        <w:t xml:space="preserve">En este ejercicio se hizo la misma representación que en el ejercicio anterior, pero la línea representa el número de transacciones </w:t>
+      </w:r>
+      <w:proofErr w:type="spellStart"/>
+      <w:r>
+        <w:t>rechadas</w:t>
+      </w:r>
+      <w:proofErr w:type="spellEnd"/>
+      <w:r>
+        <w:t>.</w:t>
+      </w:r>
+    </w:p>
+    <w:p>
+      <w:pPr>
+        <w:jc w:val="both"/>
+      </w:pPr>
+      <w:r>
+        <w:t>Ambos gráficos están a la misma escala, si se observan en conjunto la información es muy clara.</w:t>
+      </w:r>
+    </w:p>
+    <w:p>
+      <w:pPr>
+        <w:jc w:val="center"/>
+      </w:pPr>
+      <w:r>
+        <w:drawing>
+          <wp:inline distT="0" distB="0" distL="0" distR="0" wp14:anchorId="3F74A2DF" wp14:editId="1C94C213">
+            <wp:extent cx="5400040" cy="2577465"/>
+            <wp:effectExtent l="0" t="0" r="0" b="0"/>
+            <wp:docPr id="1403134643" name="Picture 1" descr="A graph with numbers and lines&#10;&#10;AI-generated content may be incorrect."/>
+            <wp:cNvGraphicFramePr>
+              <a:graphicFrameLocks xmlns:a="http://schemas.openxmlformats.org/drawingml/2006/main" noChangeAspect="1"/>
+            </wp:cNvGraphicFramePr>
+            <a:graphic xmlns:a="http://schemas.openxmlformats.org/drawingml/2006/main">
+              <a:graphicData uri="http://schemas.openxmlformats.org/drawingml/2006/picture">
+                <pic:pic xmlns:pic="http://schemas.openxmlformats.org/drawingml/2006/picture">
+                  <pic:nvPicPr>
+                    <pic:cNvPr id="1403134643" name="Picture 1" descr="A graph with numbers and lines&#10;&#10;AI-generated content may be incorrect."/>
+                    <pic:cNvPicPr/>
+                  </pic:nvPicPr>
+                  <pic:blipFill>
+                    <a:blip r:embed="rId17"/>
+                    <a:stretch>
+                      <a:fillRect/>
+                    </a:stretch>
+                  </pic:blipFill>
+                  <pic:spPr>
+                    <a:xfrm>
+                      <a:off x="0" y="0"/>
+                      <a:ext cx="5400040" cy="2577465"/>
+                    </a:xfrm>
+                    <a:prstGeom prst="rect">
+                      <a:avLst/>
+                    </a:prstGeom>
+                  </pic:spPr>
+                </pic:pic>
+              </a:graphicData>
+            </a:graphic>
+          </wp:inline>
+        </w:drawing>
+      </w:r>
+    </w:p>
+    <w:p>
+      <w:pPr>
+        <w:jc w:val="both"/>
+      </w:pPr>
+      <w:r>
+        <w:t>Como alternativa, y para juntar toda la información en un único gráfico, se diseñó lo siguiente:</w:t>
+      </w:r>
+    </w:p>
+    <w:p>
+      <w:pPr>
+        <w:jc w:val="both"/>
+      </w:pPr>
+      <w:r>
+        <w:drawing>
+          <wp:inline distT="0" distB="0" distL="0" distR="0" wp14:anchorId="384F6132" wp14:editId="7B21F79F">
+            <wp:extent cx="5400040" cy="2115185"/>
+            <wp:effectExtent l="0" t="0" r="0" b="0"/>
+            <wp:docPr id="1507990066" name="Picture 1" descr="A graph with green and yellow bars&#10;&#10;AI-generated content may be incorrect."/>
+            <wp:cNvGraphicFramePr>
+              <a:graphicFrameLocks xmlns:a="http://schemas.openxmlformats.org/drawingml/2006/main" noChangeAspect="1"/>
+            </wp:cNvGraphicFramePr>
+            <a:graphic xmlns:a="http://schemas.openxmlformats.org/drawingml/2006/main">
+              <a:graphicData uri="http://schemas.openxmlformats.org/drawingml/2006/picture">
+                <pic:pic xmlns:pic="http://schemas.openxmlformats.org/drawingml/2006/picture">
+                  <pic:nvPicPr>
+                    <pic:cNvPr id="1507990066" name="Picture 1" descr="A graph with green and yellow bars&#10;&#10;AI-generated content may be incorrect."/>
+                    <pic:cNvPicPr/>
+                  </pic:nvPicPr>
+                  <pic:blipFill>
+                    <a:blip r:embed="rId18"/>
+                    <a:stretch>
+                      <a:fillRect/>
+                    </a:stretch>
+                  </pic:blipFill>
+                  <pic:spPr>
+                    <a:xfrm>
+                      <a:off x="0" y="0"/>
+                      <a:ext cx="5400040" cy="2115185"/>
+                    </a:xfrm>
+                    <a:prstGeom prst="rect">
+                      <a:avLst/>
+                    </a:prstGeom>
+                  </pic:spPr>
+                </pic:pic>
+              </a:graphicData>
+            </a:graphic>
+          </wp:inline>
+        </w:drawing>
+      </w:r>
+    </w:p>
+    <w:p>
+      <w:pPr>
+        <w:jc w:val="both"/>
+      </w:pPr>
+      <w:r>
+        <w:t>En este caso, el número de transacciones aceptadas y rechazadas se representan como columnas, mientras que las ventas totales se reflejan como línea.</w:t>
+      </w:r>
+    </w:p>
     <w:p/>
     <w:p>
       <w:pPr>
@@ -3162,7 +3876,6 @@
         <w:jc w:val="both"/>
       </w:pPr>
       <w:r>
-        <w:lastRenderedPageBreak/>
         <w:t xml:space="preserve">Ejercicio 5 – </w:t>
       </w:r>
     </w:p>
@@ -3370,6 +4083,119 @@
           <w:spacing w:val="15"/>
         </w:rPr>
       </w:pPr>
+      <w:r>
+        <w:rPr>
+          <w:rFonts w:eastAsiaTheme="majorEastAsia" w:cstheme="majorBidi"/>
+          <w:color w:val="595959" w:themeColor="text1" w:themeTint="A6"/>
+          <w:spacing w:val="15"/>
+        </w:rPr>
+        <w:t xml:space="preserve">Para comprender toda la información, se diseñó el siguiente informe que contiene una tabla resumen con </w:t>
+      </w:r>
+      <w:proofErr w:type="gramStart"/>
+      <w:r>
+        <w:rPr>
+          <w:rFonts w:eastAsiaTheme="majorEastAsia" w:cstheme="majorBidi"/>
+          <w:color w:val="595959" w:themeColor="text1" w:themeTint="A6"/>
+          <w:spacing w:val="15"/>
+        </w:rPr>
+        <w:t>todas la información</w:t>
+      </w:r>
+      <w:proofErr w:type="gramEnd"/>
+      <w:r>
+        <w:rPr>
+          <w:rFonts w:eastAsiaTheme="majorEastAsia" w:cstheme="majorBidi"/>
+          <w:color w:val="595959" w:themeColor="text1" w:themeTint="A6"/>
+          <w:spacing w:val="15"/>
+        </w:rPr>
+        <w:t xml:space="preserve"> de transacciones por </w:t>
+      </w:r>
+      <w:r>
+        <w:rPr>
+          <w:rFonts w:eastAsiaTheme="majorEastAsia" w:cstheme="majorBidi"/>
+          <w:color w:val="595959" w:themeColor="text1" w:themeTint="A6"/>
+          <w:spacing w:val="15"/>
+        </w:rPr>
+        <w:lastRenderedPageBreak/>
+        <w:t xml:space="preserve">empresa, una línea temporal con el número de transacciones y </w:t>
+      </w:r>
+      <w:r>
+        <w:rPr>
+          <w:rFonts w:eastAsiaTheme="majorEastAsia" w:cstheme="majorBidi"/>
+          <w:color w:val="595959" w:themeColor="text1" w:themeTint="A6"/>
+          <w:spacing w:val="15"/>
+        </w:rPr>
+        <w:t xml:space="preserve">su valor total, el top 10 de empresas según sus ventas y su situación geográfica representada en un mapa. Se implementó también un </w:t>
+      </w:r>
+      <w:proofErr w:type="spellStart"/>
+      <w:r>
+        <w:rPr>
+          <w:rFonts w:eastAsiaTheme="majorEastAsia" w:cstheme="majorBidi"/>
+          <w:color w:val="595959" w:themeColor="text1" w:themeTint="A6"/>
+          <w:spacing w:val="15"/>
+        </w:rPr>
+        <w:t>segmentador</w:t>
+      </w:r>
+      <w:proofErr w:type="spellEnd"/>
+      <w:r>
+        <w:rPr>
+          <w:rFonts w:eastAsiaTheme="majorEastAsia" w:cstheme="majorBidi"/>
+          <w:color w:val="595959" w:themeColor="text1" w:themeTint="A6"/>
+          <w:spacing w:val="15"/>
+        </w:rPr>
+        <w:t xml:space="preserve"> que permite seleccionar cada empresa independiente, y se añadieron 4 tarjetas que resumen la información más importante.</w:t>
+      </w:r>
+    </w:p>
+    <w:p>
+      <w:pPr>
+        <w:jc w:val="both"/>
+        <w:rPr>
+          <w:rFonts w:eastAsiaTheme="majorEastAsia" w:cstheme="majorBidi"/>
+          <w:color w:val="595959" w:themeColor="text1" w:themeTint="A6"/>
+          <w:spacing w:val="15"/>
+        </w:rPr>
+      </w:pPr>
+      <w:r>
+        <w:rPr>
+          <w:rFonts w:eastAsiaTheme="majorEastAsia" w:cstheme="majorBidi"/>
+          <w:color w:val="595959" w:themeColor="text1" w:themeTint="A6"/>
+          <w:spacing w:val="15"/>
+        </w:rPr>
+        <w:drawing>
+          <wp:inline distT="0" distB="0" distL="0" distR="0" wp14:anchorId="2386BB44" wp14:editId="324ADDC9">
+            <wp:extent cx="5400040" cy="3015615"/>
+            <wp:effectExtent l="0" t="0" r="0" b="0"/>
+            <wp:docPr id="735394215" name="Picture 1" descr="A screenshot of a computer dashboard&#10;&#10;AI-generated content may be incorrect."/>
+            <wp:cNvGraphicFramePr>
+              <a:graphicFrameLocks xmlns:a="http://schemas.openxmlformats.org/drawingml/2006/main" noChangeAspect="1"/>
+            </wp:cNvGraphicFramePr>
+            <a:graphic xmlns:a="http://schemas.openxmlformats.org/drawingml/2006/main">
+              <a:graphicData uri="http://schemas.openxmlformats.org/drawingml/2006/picture">
+                <pic:pic xmlns:pic="http://schemas.openxmlformats.org/drawingml/2006/picture">
+                  <pic:nvPicPr>
+                    <pic:cNvPr id="735394215" name="Picture 1" descr="A screenshot of a computer dashboard&#10;&#10;AI-generated content may be incorrect."/>
+                    <pic:cNvPicPr/>
+                  </pic:nvPicPr>
+                  <pic:blipFill>
+                    <a:blip r:embed="rId19"/>
+                    <a:stretch>
+                      <a:fillRect/>
+                    </a:stretch>
+                  </pic:blipFill>
+                  <pic:spPr>
+                    <a:xfrm>
+                      <a:off x="0" y="0"/>
+                      <a:ext cx="5400040" cy="3015615"/>
+                    </a:xfrm>
+                    <a:prstGeom prst="rect">
+                      <a:avLst/>
+                    </a:prstGeom>
+                  </pic:spPr>
+                </pic:pic>
+              </a:graphicData>
+            </a:graphic>
+          </wp:inline>
+        </w:drawing>
+      </w:r>
     </w:p>
     <w:p>
       <w:pPr>
@@ -4980,13 +5806,177 @@
       </w:r>
     </w:p>
     <w:p>
+      <w:r>
+        <w:t>Se diseñó el siguiente informe:</w:t>
+      </w:r>
+    </w:p>
+    <w:p>
+      <w:r>
+        <w:lastRenderedPageBreak/>
+        <w:drawing>
+          <wp:inline distT="0" distB="0" distL="0" distR="0" wp14:anchorId="1459D993" wp14:editId="142E1E8E">
+            <wp:extent cx="5400040" cy="3023235"/>
+            <wp:effectExtent l="0" t="0" r="0" b="5715"/>
+            <wp:docPr id="1427458354" name="Picture 1" descr="A screenshot of a computer screen&#10;&#10;AI-generated content may be incorrect."/>
+            <wp:cNvGraphicFramePr>
+              <a:graphicFrameLocks xmlns:a="http://schemas.openxmlformats.org/drawingml/2006/main" noChangeAspect="1"/>
+            </wp:cNvGraphicFramePr>
+            <a:graphic xmlns:a="http://schemas.openxmlformats.org/drawingml/2006/main">
+              <a:graphicData uri="http://schemas.openxmlformats.org/drawingml/2006/picture">
+                <pic:pic xmlns:pic="http://schemas.openxmlformats.org/drawingml/2006/picture">
+                  <pic:nvPicPr>
+                    <pic:cNvPr id="1427458354" name="Picture 1" descr="A screenshot of a computer screen&#10;&#10;AI-generated content may be incorrect."/>
+                    <pic:cNvPicPr/>
+                  </pic:nvPicPr>
+                  <pic:blipFill>
+                    <a:blip r:embed="rId20"/>
+                    <a:stretch>
+                      <a:fillRect/>
+                    </a:stretch>
+                  </pic:blipFill>
+                  <pic:spPr>
+                    <a:xfrm>
+                      <a:off x="0" y="0"/>
+                      <a:ext cx="5400040" cy="3023235"/>
+                    </a:xfrm>
+                    <a:prstGeom prst="rect">
+                      <a:avLst/>
+                    </a:prstGeom>
+                  </pic:spPr>
+                </pic:pic>
+              </a:graphicData>
+            </a:graphic>
+          </wp:inline>
+        </w:drawing>
+      </w:r>
+    </w:p>
+    <w:p>
       <w:pPr>
         <w:jc w:val="both"/>
       </w:pPr>
+      <w:r>
+        <w:t>Si seleccionamos únicamente el usuario, obtenemos la siguiente información:</w:t>
+      </w:r>
+    </w:p>
+    <w:p>
+      <w:pPr>
+        <w:jc w:val="both"/>
+      </w:pPr>
+      <w:r>
+        <w:drawing>
+          <wp:inline distT="0" distB="0" distL="0" distR="0" wp14:anchorId="7F67BD31" wp14:editId="5FABC499">
+            <wp:extent cx="5400040" cy="3032760"/>
+            <wp:effectExtent l="0" t="0" r="0" b="0"/>
+            <wp:docPr id="529836874" name="Picture 1" descr="A screenshot of a computer screen&#10;&#10;AI-generated content may be incorrect."/>
+            <wp:cNvGraphicFramePr>
+              <a:graphicFrameLocks xmlns:a="http://schemas.openxmlformats.org/drawingml/2006/main" noChangeAspect="1"/>
+            </wp:cNvGraphicFramePr>
+            <a:graphic xmlns:a="http://schemas.openxmlformats.org/drawingml/2006/main">
+              <a:graphicData uri="http://schemas.openxmlformats.org/drawingml/2006/picture">
+                <pic:pic xmlns:pic="http://schemas.openxmlformats.org/drawingml/2006/picture">
+                  <pic:nvPicPr>
+                    <pic:cNvPr id="529836874" name="Picture 1" descr="A screenshot of a computer screen&#10;&#10;AI-generated content may be incorrect."/>
+                    <pic:cNvPicPr/>
+                  </pic:nvPicPr>
+                  <pic:blipFill>
+                    <a:blip r:embed="rId21"/>
+                    <a:stretch>
+                      <a:fillRect/>
+                    </a:stretch>
+                  </pic:blipFill>
+                  <pic:spPr>
+                    <a:xfrm>
+                      <a:off x="0" y="0"/>
+                      <a:ext cx="5400040" cy="3032760"/>
+                    </a:xfrm>
+                    <a:prstGeom prst="rect">
+                      <a:avLst/>
+                    </a:prstGeom>
+                  </pic:spPr>
+                </pic:pic>
+              </a:graphicData>
+            </a:graphic>
+          </wp:inline>
+        </w:drawing>
+      </w:r>
+    </w:p>
+    <w:p>
+      <w:pPr>
+        <w:jc w:val="both"/>
+      </w:pPr>
+      <w:r>
+        <w:t>El nombre completo de este usuario es Brennan Wynn y está ubicado en la ciudad de Lewiston, US.</w:t>
+      </w:r>
+      <w:r>
+        <w:t xml:space="preserve"> Su rango de edad es entre 35 – 49 años y realizó un total de 25 compras, todas aceptadas (22 en 2021 y 3 en 2022). El producto más barato que compró es </w:t>
+      </w:r>
+      <w:proofErr w:type="spellStart"/>
+      <w:r>
+        <w:t>Tarly</w:t>
+      </w:r>
+      <w:proofErr w:type="spellEnd"/>
+      <w:r>
+        <w:t xml:space="preserve"> Stark (9,24 €) y el más caro es </w:t>
+      </w:r>
+      <w:proofErr w:type="spellStart"/>
+      <w:r>
+        <w:t>Winterfell</w:t>
+      </w:r>
+      <w:proofErr w:type="spellEnd"/>
+      <w:r>
+        <w:t xml:space="preserve"> (195,94 €). El producto más comprado por este usuario es </w:t>
+      </w:r>
+      <w:proofErr w:type="spellStart"/>
+      <w:r>
+        <w:t>Skywalker</w:t>
+      </w:r>
+      <w:proofErr w:type="spellEnd"/>
+      <w:r>
+        <w:t xml:space="preserve"> </w:t>
+      </w:r>
+      <w:proofErr w:type="spellStart"/>
+      <w:r>
+        <w:t>Ewok</w:t>
+      </w:r>
+      <w:proofErr w:type="spellEnd"/>
+      <w:r>
+        <w:t>, con un total de 8 veces.</w:t>
+      </w:r>
+    </w:p>
+    <w:p>
+      <w:pPr>
+        <w:jc w:val="both"/>
+      </w:pPr>
+      <w:r>
+        <w:t xml:space="preserve">La presentación sobre este usuario se puede ver </w:t>
+      </w:r>
+      <w:hyperlink r:id="rId22" w:history="1">
+        <w:r>
+          <w:rPr>
+            <w:rStyle w:val="Hyperlink"/>
+          </w:rPr>
+          <w:t>aq</w:t>
+        </w:r>
+        <w:r>
+          <w:rPr>
+            <w:rStyle w:val="Hyperlink"/>
+          </w:rPr>
+          <w:t>u</w:t>
+        </w:r>
+        <w:r>
+          <w:rPr>
+            <w:rStyle w:val="Hyperlink"/>
+          </w:rPr>
+          <w:t>í</w:t>
+        </w:r>
+      </w:hyperlink>
+      <w:r>
+        <w:t>.</w:t>
+      </w:r>
     </w:p>
     <w:sectPr>
-      <w:headerReference w:type="default" r:id="rId7"/>
-      <w:footerReference w:type="default" r:id="rId8"/>
+      <w:headerReference w:type="default" r:id="rId23"/>
+      <w:footerReference w:type="default" r:id="rId24"/>
       <w:pgSz w:w="11906" w:h="16838"/>
       <w:pgMar w:top="1417" w:right="1701" w:bottom="1417" w:left="1701" w:header="708" w:footer="708" w:gutter="0"/>
       <w:cols w:space="708"/>
@@ -7018,6 +8008,18 @@
       </w:tblBorders>
     </w:tblPr>
   </w:style>
+  <w:style w:type="character" w:styleId="FollowedHyperlink">
+    <w:name w:val="FollowedHyperlink"/>
+    <w:basedOn w:val="DefaultParagraphFont"/>
+    <w:uiPriority w:val="99"/>
+    <w:semiHidden/>
+    <w:unhideWhenUsed/>
+    <w:rsid w:val="00C01B1B"/>
+    <w:rPr>
+      <w:color w:val="96607D" w:themeColor="followedHyperlink"/>
+      <w:u w:val="single"/>
+    </w:rPr>
+  </w:style>
 </w:styles>
 </file>
 

</xml_diff>

<commit_message>
sprint 6 a entregar y avances en sprint 7
</commit_message>
<xml_diff>
--- a/Sprint 6 - Visualitzacions i Informes amb Power BI/Tarea S601.docx
+++ b/Sprint 6 - Visualitzacions i Informes amb Power BI/Tarea S601.docx
@@ -720,14 +720,14 @@
     </w:p>
     <w:p>
       <w:pPr>
-        <w:jc w:val="both"/>
+        <w:jc w:val="center"/>
       </w:pPr>
       <w:r>
         <w:drawing>
-          <wp:inline distT="0" distB="0" distL="0" distR="0" wp14:anchorId="07299274" wp14:editId="13F03C6D">
-            <wp:extent cx="5400040" cy="1243965"/>
-            <wp:effectExtent l="0" t="0" r="0" b="0"/>
-            <wp:docPr id="1732259608" name="Picture 1" descr="A graph of a number of years&#10;&#10;AI-generated content may be incorrect."/>
+          <wp:inline distT="0" distB="0" distL="0" distR="0" wp14:anchorId="7B714E15" wp14:editId="3A0D4B8D">
+            <wp:extent cx="5400040" cy="1992630"/>
+            <wp:effectExtent l="0" t="0" r="0" b="7620"/>
+            <wp:docPr id="2035041834" name="Picture 1" descr="A graph of different colored bars&#10;&#10;AI-generated content may be incorrect."/>
             <wp:cNvGraphicFramePr>
               <a:graphicFrameLocks xmlns:a="http://schemas.openxmlformats.org/drawingml/2006/main" noChangeAspect="1"/>
             </wp:cNvGraphicFramePr>
@@ -735,7 +735,7 @@
               <a:graphicData uri="http://schemas.openxmlformats.org/drawingml/2006/picture">
                 <pic:pic xmlns:pic="http://schemas.openxmlformats.org/drawingml/2006/picture">
                   <pic:nvPicPr>
-                    <pic:cNvPr id="1732259608" name="Picture 1" descr="A graph of a number of years&#10;&#10;AI-generated content may be incorrect."/>
+                    <pic:cNvPr id="2035041834" name="Picture 1" descr="A graph of different colored bars&#10;&#10;AI-generated content may be incorrect."/>
                     <pic:cNvPicPr/>
                   </pic:nvPicPr>
                   <pic:blipFill>
@@ -747,7 +747,7 @@
                   <pic:spPr>
                     <a:xfrm>
                       <a:off x="0" y="0"/>
-                      <a:ext cx="5400040" cy="1243965"/>
+                      <a:ext cx="5400040" cy="1992630"/>
                     </a:xfrm>
                     <a:prstGeom prst="rect">
                       <a:avLst/>
@@ -773,7 +773,18 @@
         <w:jc w:val="both"/>
       </w:pPr>
       <w:r>
-        <w:t>Es importante aclarar que los datos de 2022 corresponden de enero a marzo, por lo que no están completos.</w:t>
+        <w:t xml:space="preserve">Es importante aclarar que los datos de 2022 corresponden de enero a marzo, </w:t>
+      </w:r>
+      <w:r>
+        <w:t>no están completos y esto se debe tener en cuenta a la hora de comparar un año con otro.</w:t>
+      </w:r>
+    </w:p>
+    <w:p>
+      <w:pPr>
+        <w:jc w:val="both"/>
+      </w:pPr>
+      <w:r>
+        <w:t>Sería interesante hacer campañas de marketing en los países con ventas más bajas para conseguir llegar al objetivo.</w:t>
       </w:r>
     </w:p>
     <w:p/>
@@ -997,31 +1008,43 @@
         <w:jc w:val="both"/>
       </w:pPr>
       <w:r>
-        <w:t xml:space="preserve">Con un gráfico circular es fácil ver el porcentaje de ventas de cada país sobre el global. También se podría ver con un </w:t>
-      </w:r>
-      <w:proofErr w:type="spellStart"/>
-      <w:r>
-        <w:t>treemap</w:t>
-      </w:r>
-      <w:proofErr w:type="spellEnd"/>
-      <w:r>
-        <w:t>, pero considero más práctico tener la lista de países</w:t>
-      </w:r>
-      <w:r>
-        <w:t xml:space="preserve"> en la leyenda.</w:t>
-      </w:r>
-    </w:p>
-    <w:p>
-      <w:pPr>
+        <w:t xml:space="preserve">Con un gráfico circular es fácil ver el porcentaje de ventas de cada país sobre el global. </w:t>
+      </w:r>
+      <w:r>
+        <w:t>Como hay muchos hay muchos países que tienen porcentajes muy bajos, se ha creado un grupo “</w:t>
+      </w:r>
+      <w:proofErr w:type="spellStart"/>
+      <w:r>
+        <w:t>Others</w:t>
+      </w:r>
+      <w:proofErr w:type="spellEnd"/>
+      <w:r>
+        <w:t xml:space="preserve">” que contiene los países con &lt; 2%. Estos países representan un 14.29% de </w:t>
+      </w:r>
+      <w:r>
+        <w:lastRenderedPageBreak/>
+        <w:t>las ventas totales. Si se desea ver la totalidad de los países, sólo hay que cambiar el nivel de la jerarquía en el diagrama.</w:t>
+      </w:r>
+    </w:p>
+    <w:p>
+      <w:pPr>
+        <w:jc w:val="both"/>
+      </w:pPr>
+      <w:r>
+        <w:t>Se puede obtener información adicional al pasar el cursor por cada país, nombre del país, porcentaje de ventas sobre el total y total de ventas aceptadas en euros.</w:t>
+      </w:r>
+    </w:p>
+    <w:p>
+      <w:pPr>
+        <w:ind w:left="-993" w:right="-1277"/>
         <w:jc w:val="center"/>
       </w:pPr>
       <w:r>
-        <w:lastRenderedPageBreak/>
         <w:drawing>
-          <wp:inline distT="0" distB="0" distL="0" distR="0" wp14:anchorId="1E13A739" wp14:editId="559DF4DE">
-            <wp:extent cx="4115374" cy="4382112"/>
+          <wp:inline distT="0" distB="0" distL="0" distR="0" wp14:anchorId="75DAFF7C" wp14:editId="5ACF0C3C">
+            <wp:extent cx="2609850" cy="2559051"/>
             <wp:effectExtent l="0" t="0" r="0" b="0"/>
-            <wp:docPr id="267499270" name="Picture 1" descr="A pie chart with text and numbers&#10;&#10;AI-generated content may be incorrect."/>
+            <wp:docPr id="1894533567" name="Picture 1" descr="A pie chart with numbers and text&#10;&#10;AI-generated content may be incorrect."/>
             <wp:cNvGraphicFramePr>
               <a:graphicFrameLocks xmlns:a="http://schemas.openxmlformats.org/drawingml/2006/main" noChangeAspect="1"/>
             </wp:cNvGraphicFramePr>
@@ -1029,7 +1052,7 @@
               <a:graphicData uri="http://schemas.openxmlformats.org/drawingml/2006/picture">
                 <pic:pic xmlns:pic="http://schemas.openxmlformats.org/drawingml/2006/picture">
                   <pic:nvPicPr>
-                    <pic:cNvPr id="267499270" name="Picture 1" descr="A pie chart with text and numbers&#10;&#10;AI-generated content may be incorrect."/>
+                    <pic:cNvPr id="1894533567" name="Picture 1" descr="A pie chart with numbers and text&#10;&#10;AI-generated content may be incorrect."/>
                     <pic:cNvPicPr/>
                   </pic:nvPicPr>
                   <pic:blipFill>
@@ -1041,7 +1064,7 @@
                   <pic:spPr>
                     <a:xfrm>
                       <a:off x="0" y="0"/>
-                      <a:ext cx="4115374" cy="4382112"/>
+                      <a:ext cx="2615339" cy="2564433"/>
                     </a:xfrm>
                     <a:prstGeom prst="rect">
                       <a:avLst/>
@@ -1053,6 +1076,43 @@
           </wp:inline>
         </w:drawing>
       </w:r>
+      <w:r>
+        <w:drawing>
+          <wp:inline distT="0" distB="0" distL="0" distR="0" wp14:anchorId="5EE8B45E" wp14:editId="63CEEA91">
+            <wp:extent cx="2981795" cy="2505710"/>
+            <wp:effectExtent l="0" t="0" r="9525" b="8890"/>
+            <wp:docPr id="355254875" name="Picture 1" descr="A screenshot of a graph&#10;&#10;AI-generated content may be incorrect."/>
+            <wp:cNvGraphicFramePr>
+              <a:graphicFrameLocks xmlns:a="http://schemas.openxmlformats.org/drawingml/2006/main" noChangeAspect="1"/>
+            </wp:cNvGraphicFramePr>
+            <a:graphic xmlns:a="http://schemas.openxmlformats.org/drawingml/2006/main">
+              <a:graphicData uri="http://schemas.openxmlformats.org/drawingml/2006/picture">
+                <pic:pic xmlns:pic="http://schemas.openxmlformats.org/drawingml/2006/picture">
+                  <pic:nvPicPr>
+                    <pic:cNvPr id="355254875" name="Picture 1" descr="A screenshot of a graph&#10;&#10;AI-generated content may be incorrect."/>
+                    <pic:cNvPicPr/>
+                  </pic:nvPicPr>
+                  <pic:blipFill>
+                    <a:blip r:embed="rId9"/>
+                    <a:stretch>
+                      <a:fillRect/>
+                    </a:stretch>
+                  </pic:blipFill>
+                  <pic:spPr>
+                    <a:xfrm>
+                      <a:off x="0" y="0"/>
+                      <a:ext cx="2998576" cy="2519811"/>
+                    </a:xfrm>
+                    <a:prstGeom prst="rect">
+                      <a:avLst/>
+                    </a:prstGeom>
+                  </pic:spPr>
+                </pic:pic>
+              </a:graphicData>
+            </a:graphic>
+          </wp:inline>
+        </w:drawing>
+      </w:r>
     </w:p>
     <w:p/>
     <w:p/>
@@ -1447,6 +1507,7 @@
       </w:pPr>
       <w:r>
         <w:rPr>
+          <w:noProof/>
           <w:lang w:val="en-GB"/>
         </w:rPr>
         <w:lastRenderedPageBreak/>
@@ -1466,7 +1527,7 @@
                     <pic:cNvPicPr/>
                   </pic:nvPicPr>
                   <pic:blipFill>
-                    <a:blip r:embed="rId9"/>
+                    <a:blip r:embed="rId10"/>
                     <a:stretch>
                       <a:fillRect/>
                     </a:stretch>
@@ -1496,13 +1557,13 @@
       </w:pPr>
       <w:r>
         <w:rPr>
+          <w:noProof/>
           <w:lang w:val="en-GB"/>
         </w:rPr>
-        <w:lastRenderedPageBreak/>
         <w:drawing>
-          <wp:inline distT="0" distB="0" distL="0" distR="0" wp14:anchorId="6A5426E3" wp14:editId="6B8580B4">
-            <wp:extent cx="4667901" cy="4448796"/>
-            <wp:effectExtent l="0" t="0" r="0" b="9525"/>
+          <wp:inline distT="0" distB="0" distL="0" distR="0" wp14:anchorId="6A5426E3" wp14:editId="51939AB6">
+            <wp:extent cx="4344106" cy="4140200"/>
+            <wp:effectExtent l="0" t="0" r="0" b="0"/>
             <wp:docPr id="1107810881" name="Picture 1" descr="A screenshot of a graph&#10;&#10;AI-generated content may be incorrect."/>
             <wp:cNvGraphicFramePr>
               <a:graphicFrameLocks xmlns:a="http://schemas.openxmlformats.org/drawingml/2006/main" noChangeAspect="1"/>
@@ -1515,7 +1576,7 @@
                     <pic:cNvPicPr/>
                   </pic:nvPicPr>
                   <pic:blipFill>
-                    <a:blip r:embed="rId10"/>
+                    <a:blip r:embed="rId11"/>
                     <a:stretch>
                       <a:fillRect/>
                     </a:stretch>
@@ -1523,7 +1584,7 @@
                   <pic:spPr>
                     <a:xfrm>
                       <a:off x="0" y="0"/>
-                      <a:ext cx="4667901" cy="4448796"/>
+                      <a:ext cx="4384471" cy="4178670"/>
                     </a:xfrm>
                     <a:prstGeom prst="rect">
                       <a:avLst/>
@@ -1823,7 +1884,9 @@
     </w:p>
     <w:p>
       <w:r>
-        <w:lastRenderedPageBreak/>
+        <w:rPr>
+          <w:noProof/>
+        </w:rPr>
         <w:drawing>
           <wp:inline distT="0" distB="0" distL="0" distR="0" wp14:anchorId="62033AD1" wp14:editId="692DD603">
             <wp:extent cx="5400040" cy="3188335"/>
@@ -1840,7 +1903,7 @@
                     <pic:cNvPicPr/>
                   </pic:nvPicPr>
                   <pic:blipFill>
-                    <a:blip r:embed="rId11"/>
+                    <a:blip r:embed="rId12"/>
                     <a:stretch>
                       <a:fillRect/>
                     </a:stretch>
@@ -2066,7 +2129,13 @@
         <w:jc w:val="both"/>
       </w:pPr>
       <w:r>
-        <w:t>En un mapa se marcaron los países que participan en las transacciones. El tamaño y color de la burbuja va en función de las ventas totales.</w:t>
+        <w:t>En un mapa se marcaron los países que participan en las transacciones. El tamaño y color de la burbuja va en función de las ventas totales</w:t>
+      </w:r>
+      <w:r>
+        <w:t xml:space="preserve"> (verde en las transacciones mayores y rojo en las menores)</w:t>
+      </w:r>
+      <w:r>
+        <w:t>.</w:t>
       </w:r>
     </w:p>
     <w:p>
@@ -2075,6 +2144,9 @@
         <w:jc w:val="center"/>
       </w:pPr>
       <w:r>
+        <w:rPr>
+          <w:noProof/>
+        </w:rPr>
         <w:lastRenderedPageBreak/>
         <w:drawing>
           <wp:inline distT="0" distB="0" distL="0" distR="0" wp14:anchorId="3C67B794" wp14:editId="3C4D188B">
@@ -2092,7 +2164,7 @@
                     <pic:cNvPicPr/>
                   </pic:nvPicPr>
                   <pic:blipFill>
-                    <a:blip r:embed="rId12"/>
+                    <a:blip r:embed="rId13"/>
                     <a:stretch>
                       <a:fillRect/>
                     </a:stretch>
@@ -2726,6 +2798,7 @@
       <w:r>
         <w:rPr>
           <w:rFonts w:eastAsiaTheme="majorEastAsia" w:cstheme="majorBidi"/>
+          <w:noProof/>
           <w:color w:val="595959" w:themeColor="text1" w:themeTint="A6"/>
           <w:spacing w:val="15"/>
           <w:sz w:val="28"/>
@@ -2748,7 +2821,7 @@
                     <pic:cNvPicPr/>
                   </pic:nvPicPr>
                   <pic:blipFill>
-                    <a:blip r:embed="rId13"/>
+                    <a:blip r:embed="rId14"/>
                     <a:stretch>
                       <a:fillRect/>
                     </a:stretch>
@@ -2776,6 +2849,9 @@
     </w:p>
     <w:p>
       <w:r>
+        <w:rPr>
+          <w:noProof/>
+        </w:rPr>
         <w:drawing>
           <wp:inline distT="0" distB="0" distL="0" distR="0" wp14:anchorId="2E639018" wp14:editId="6BEA5D9C">
             <wp:extent cx="5400040" cy="3018155"/>
@@ -2792,7 +2868,7 @@
                     <pic:cNvPicPr/>
                   </pic:nvPicPr>
                   <pic:blipFill>
-                    <a:blip r:embed="rId14"/>
+                    <a:blip r:embed="rId15"/>
                     <a:stretch>
                       <a:fillRect/>
                     </a:stretch>
@@ -2964,6 +3040,9 @@
         <w:jc w:val="center"/>
       </w:pPr>
       <w:r>
+        <w:rPr>
+          <w:noProof/>
+        </w:rPr>
         <w:drawing>
           <wp:inline distT="0" distB="0" distL="0" distR="0" wp14:anchorId="5558C984" wp14:editId="4546252B">
             <wp:extent cx="2228850" cy="1127640"/>
@@ -2980,7 +3059,7 @@
                     <pic:cNvPicPr/>
                   </pic:nvPicPr>
                   <pic:blipFill>
-                    <a:blip r:embed="rId15"/>
+                    <a:blip r:embed="rId16"/>
                     <a:stretch>
                       <a:fillRect/>
                     </a:stretch>
@@ -3320,6 +3399,9 @@
         <w:jc w:val="center"/>
       </w:pPr>
       <w:r>
+        <w:rPr>
+          <w:noProof/>
+        </w:rPr>
         <w:drawing>
           <wp:inline distT="0" distB="0" distL="0" distR="0" wp14:anchorId="27873CF5" wp14:editId="590CBBDF">
             <wp:extent cx="5400040" cy="1228725"/>
@@ -3336,7 +3418,7 @@
                     <pic:cNvPicPr/>
                   </pic:nvPicPr>
                   <pic:blipFill>
-                    <a:blip r:embed="rId16"/>
+                    <a:blip r:embed="rId17"/>
                     <a:stretch>
                       <a:fillRect/>
                     </a:stretch>
@@ -3550,6 +3632,7 @@
       <w:r>
         <w:rPr>
           <w:rFonts w:eastAsiaTheme="majorEastAsia" w:cstheme="majorBidi"/>
+          <w:noProof/>
           <w:color w:val="595959" w:themeColor="text1" w:themeTint="A6"/>
           <w:spacing w:val="15"/>
         </w:rPr>
@@ -3569,7 +3652,7 @@
                     <pic:cNvPicPr/>
                   </pic:nvPicPr>
                   <pic:blipFill>
-                    <a:blip r:embed="rId17"/>
+                    <a:blip r:embed="rId18"/>
                     <a:stretch>
                       <a:fillRect/>
                     </a:stretch>
@@ -3748,15 +3831,13 @@
         <w:jc w:val="both"/>
       </w:pPr>
       <w:r>
-        <w:t xml:space="preserve">En este ejercicio se hizo la misma representación que en el ejercicio anterior, pero la línea representa el número de transacciones </w:t>
-      </w:r>
-      <w:proofErr w:type="spellStart"/>
-      <w:r>
-        <w:t>rechadas</w:t>
-      </w:r>
-      <w:proofErr w:type="spellEnd"/>
-      <w:r>
-        <w:t>.</w:t>
+        <w:t>En este ejercicio se hizo la misma representación que en el ejercicio anterior, pero la línea representa el número de transacciones recha</w:t>
+      </w:r>
+      <w:r>
+        <w:t>za</w:t>
+      </w:r>
+      <w:r>
+        <w:t>das.</w:t>
       </w:r>
     </w:p>
     <w:p>
@@ -3773,10 +3854,10 @@
       </w:pPr>
       <w:r>
         <w:drawing>
-          <wp:inline distT="0" distB="0" distL="0" distR="0" wp14:anchorId="3F74A2DF" wp14:editId="1C94C213">
-            <wp:extent cx="5400040" cy="2577465"/>
-            <wp:effectExtent l="0" t="0" r="0" b="0"/>
-            <wp:docPr id="1403134643" name="Picture 1" descr="A graph with numbers and lines&#10;&#10;AI-generated content may be incorrect."/>
+          <wp:inline distT="0" distB="0" distL="0" distR="0" wp14:anchorId="50B7370B" wp14:editId="412AE7A6">
+            <wp:extent cx="5153744" cy="2438740"/>
+            <wp:effectExtent l="0" t="0" r="8890" b="0"/>
+            <wp:docPr id="1605157596" name="Picture 1" descr="A graph of a number of months&#10;&#10;AI-generated content may be incorrect."/>
             <wp:cNvGraphicFramePr>
               <a:graphicFrameLocks xmlns:a="http://schemas.openxmlformats.org/drawingml/2006/main" noChangeAspect="1"/>
             </wp:cNvGraphicFramePr>
@@ -3784,11 +3865,11 @@
               <a:graphicData uri="http://schemas.openxmlformats.org/drawingml/2006/picture">
                 <pic:pic xmlns:pic="http://schemas.openxmlformats.org/drawingml/2006/picture">
                   <pic:nvPicPr>
-                    <pic:cNvPr id="1403134643" name="Picture 1" descr="A graph with numbers and lines&#10;&#10;AI-generated content may be incorrect."/>
+                    <pic:cNvPr id="1605157596" name="Picture 1" descr="A graph of a number of months&#10;&#10;AI-generated content may be incorrect."/>
                     <pic:cNvPicPr/>
                   </pic:nvPicPr>
                   <pic:blipFill>
-                    <a:blip r:embed="rId17"/>
+                    <a:blip r:embed="rId19"/>
                     <a:stretch>
                       <a:fillRect/>
                     </a:stretch>
@@ -3796,7 +3877,7 @@
                   <pic:spPr>
                     <a:xfrm>
                       <a:off x="0" y="0"/>
-                      <a:ext cx="5400040" cy="2577465"/>
+                      <a:ext cx="5153744" cy="2438740"/>
                     </a:xfrm>
                     <a:prstGeom prst="rect">
                       <a:avLst/>
@@ -3822,6 +3903,9 @@
         <w:jc w:val="both"/>
       </w:pPr>
       <w:r>
+        <w:rPr>
+          <w:noProof/>
+        </w:rPr>
         <w:drawing>
           <wp:inline distT="0" distB="0" distL="0" distR="0" wp14:anchorId="384F6132" wp14:editId="7B21F79F">
             <wp:extent cx="5400040" cy="2115185"/>
@@ -3838,7 +3922,7 @@
                     <pic:cNvPicPr/>
                   </pic:nvPicPr>
                   <pic:blipFill>
-                    <a:blip r:embed="rId18"/>
+                    <a:blip r:embed="rId20"/>
                     <a:stretch>
                       <a:fillRect/>
                     </a:stretch>
@@ -4089,25 +4173,23 @@
           <w:color w:val="595959" w:themeColor="text1" w:themeTint="A6"/>
           <w:spacing w:val="15"/>
         </w:rPr>
-        <w:t xml:space="preserve">Para comprender toda la información, se diseñó el siguiente informe que contiene una tabla resumen con </w:t>
-      </w:r>
-      <w:proofErr w:type="gramStart"/>
+        <w:t xml:space="preserve">Para comprender toda la información, se diseñó el siguiente informe que contiene una tabla resumen con información de </w:t>
+      </w:r>
       <w:r>
         <w:rPr>
           <w:rFonts w:eastAsiaTheme="majorEastAsia" w:cstheme="majorBidi"/>
           <w:color w:val="595959" w:themeColor="text1" w:themeTint="A6"/>
           <w:spacing w:val="15"/>
         </w:rPr>
-        <w:t>todas la información</w:t>
-      </w:r>
-      <w:proofErr w:type="gramEnd"/>
+        <w:t xml:space="preserve">las </w:t>
+      </w:r>
       <w:r>
         <w:rPr>
           <w:rFonts w:eastAsiaTheme="majorEastAsia" w:cstheme="majorBidi"/>
           <w:color w:val="595959" w:themeColor="text1" w:themeTint="A6"/>
           <w:spacing w:val="15"/>
         </w:rPr>
-        <w:t xml:space="preserve"> de transacciones por </w:t>
+        <w:t xml:space="preserve">transacciones por empresa, una línea temporal con el número de transacciones y </w:t>
       </w:r>
       <w:r>
         <w:rPr>
@@ -4115,8 +4197,7 @@
           <w:color w:val="595959" w:themeColor="text1" w:themeTint="A6"/>
           <w:spacing w:val="15"/>
         </w:rPr>
-        <w:lastRenderedPageBreak/>
-        <w:t xml:space="preserve">empresa, una línea temporal con el número de transacciones y </w:t>
+        <w:t xml:space="preserve">su valor total, </w:t>
       </w:r>
       <w:r>
         <w:rPr>
@@ -4124,7 +4205,8 @@
           <w:color w:val="595959" w:themeColor="text1" w:themeTint="A6"/>
           <w:spacing w:val="15"/>
         </w:rPr>
-        <w:t xml:space="preserve">su valor total, el top 10 de empresas según sus ventas y su situación geográfica representada en un mapa. Se implementó también un </w:t>
+        <w:lastRenderedPageBreak/>
+        <w:t xml:space="preserve">el top 10 de empresas según sus ventas y su situación geográfica representada en un mapa. Se implementó también un </w:t>
       </w:r>
       <w:proofErr w:type="spellStart"/>
       <w:r>
@@ -4142,21 +4224,38 @@
           <w:color w:val="595959" w:themeColor="text1" w:themeTint="A6"/>
           <w:spacing w:val="15"/>
         </w:rPr>
-        <w:t xml:space="preserve"> que permite seleccionar cada empresa independiente, y se añadieron 4 tarjetas que resumen la información más importante.</w:t>
-      </w:r>
-    </w:p>
-    <w:p>
-      <w:pPr>
-        <w:jc w:val="both"/>
+        <w:t xml:space="preserve"> que permite seleccionar cada empresa independiente, y se añadieron 4 tarjetas que resumen la información más importante</w:t>
+      </w:r>
+      <w:r>
         <w:rPr>
           <w:rFonts w:eastAsiaTheme="majorEastAsia" w:cstheme="majorBidi"/>
           <w:color w:val="595959" w:themeColor="text1" w:themeTint="A6"/>
           <w:spacing w:val="15"/>
         </w:rPr>
-      </w:pPr>
+        <w:t xml:space="preserve"> (total de ventas, media de ventas, mayor y menor venta)</w:t>
+      </w:r>
       <w:r>
         <w:rPr>
           <w:rFonts w:eastAsiaTheme="majorEastAsia" w:cstheme="majorBidi"/>
+          <w:color w:val="595959" w:themeColor="text1" w:themeTint="A6"/>
+          <w:spacing w:val="15"/>
+        </w:rPr>
+        <w:t>.</w:t>
+      </w:r>
+    </w:p>
+    <w:p>
+      <w:pPr>
+        <w:jc w:val="both"/>
+        <w:rPr>
+          <w:rFonts w:eastAsiaTheme="majorEastAsia" w:cstheme="majorBidi"/>
+          <w:color w:val="595959" w:themeColor="text1" w:themeTint="A6"/>
+          <w:spacing w:val="15"/>
+        </w:rPr>
+      </w:pPr>
+      <w:r>
+        <w:rPr>
+          <w:rFonts w:eastAsiaTheme="majorEastAsia" w:cstheme="majorBidi"/>
+          <w:noProof/>
           <w:color w:val="595959" w:themeColor="text1" w:themeTint="A6"/>
           <w:spacing w:val="15"/>
         </w:rPr>
@@ -4176,7 +4275,7 @@
                     <pic:cNvPicPr/>
                   </pic:nvPicPr>
                   <pic:blipFill>
-                    <a:blip r:embed="rId19"/>
+                    <a:blip r:embed="rId21"/>
                     <a:stretch>
                       <a:fillRect/>
                     </a:stretch>
@@ -4199,6 +4298,16 @@
     </w:p>
     <w:p>
       <w:pPr>
+        <w:jc w:val="both"/>
+        <w:rPr>
+          <w:rFonts w:eastAsiaTheme="majorEastAsia" w:cstheme="majorBidi"/>
+          <w:color w:val="595959" w:themeColor="text1" w:themeTint="A6"/>
+          <w:spacing w:val="15"/>
+        </w:rPr>
+      </w:pPr>
+    </w:p>
+    <w:p>
+      <w:pPr>
         <w:pStyle w:val="Heading1"/>
         <w:spacing w:after="0"/>
         <w:jc w:val="both"/>
@@ -5658,7 +5767,15 @@
           <w:sz w:val="22"/>
           <w:szCs w:val="22"/>
         </w:rPr>
-        <w:t xml:space="preserve"> de </w:t>
+        <w:t xml:space="preserve"> </w:t>
+      </w:r>
+      <w:r>
+        <w:rPr>
+          <w:sz w:val="22"/>
+          <w:szCs w:val="22"/>
+        </w:rPr>
+        <w:lastRenderedPageBreak/>
+        <w:t xml:space="preserve">de </w:t>
       </w:r>
       <w:proofErr w:type="spellStart"/>
       <w:r>
@@ -5812,7 +5929,9 @@
     </w:p>
     <w:p>
       <w:r>
-        <w:lastRenderedPageBreak/>
+        <w:rPr>
+          <w:noProof/>
+        </w:rPr>
         <w:drawing>
           <wp:inline distT="0" distB="0" distL="0" distR="0" wp14:anchorId="1459D993" wp14:editId="142E1E8E">
             <wp:extent cx="5400040" cy="3023235"/>
@@ -5829,7 +5948,7 @@
                     <pic:cNvPicPr/>
                   </pic:nvPicPr>
                   <pic:blipFill>
-                    <a:blip r:embed="rId20"/>
+                    <a:blip r:embed="rId22"/>
                     <a:stretch>
                       <a:fillRect/>
                     </a:stretch>
@@ -5863,6 +5982,9 @@
         <w:jc w:val="both"/>
       </w:pPr>
       <w:r>
+        <w:rPr>
+          <w:noProof/>
+        </w:rPr>
         <w:drawing>
           <wp:inline distT="0" distB="0" distL="0" distR="0" wp14:anchorId="7F67BD31" wp14:editId="5FABC499">
             <wp:extent cx="5400040" cy="3032760"/>
@@ -5879,7 +6001,7 @@
                     <pic:cNvPicPr/>
                   </pic:nvPicPr>
                   <pic:blipFill>
-                    <a:blip r:embed="rId21"/>
+                    <a:blip r:embed="rId23"/>
                     <a:stretch>
                       <a:fillRect/>
                     </a:stretch>
@@ -5940,7 +6062,13 @@
       </w:r>
       <w:proofErr w:type="spellEnd"/>
       <w:r>
-        <w:t>, con un total de 8 veces.</w:t>
+        <w:t>, con un total de 8 veces</w:t>
+      </w:r>
+      <w:r>
+        <w:t xml:space="preserve"> (7 en 2021 y 1 en 2022)</w:t>
+      </w:r>
+      <w:r>
+        <w:t>.</w:t>
       </w:r>
     </w:p>
     <w:p>
@@ -5950,7 +6078,7 @@
       <w:r>
         <w:t xml:space="preserve">La presentación sobre este usuario se puede ver </w:t>
       </w:r>
-      <w:hyperlink r:id="rId22" w:history="1">
+      <w:hyperlink r:id="rId24" w:history="1">
         <w:r>
           <w:rPr>
             <w:rStyle w:val="Hyperlink"/>
@@ -5975,8 +6103,8 @@
       </w:r>
     </w:p>
     <w:sectPr>
-      <w:headerReference w:type="default" r:id="rId23"/>
-      <w:footerReference w:type="default" r:id="rId24"/>
+      <w:headerReference w:type="default" r:id="rId25"/>
+      <w:footerReference w:type="default" r:id="rId26"/>
       <w:pgSz w:w="11906" w:h="16838"/>
       <w:pgMar w:top="1417" w:right="1701" w:bottom="1417" w:left="1701" w:header="708" w:footer="708" w:gutter="0"/>
       <w:cols w:space="708"/>
@@ -7500,6 +7628,7 @@
   <w:style w:type="character" w:default="1" w:styleId="DefaultParagraphFont">
     <w:name w:val="Default Paragraph Font"/>
     <w:uiPriority w:val="1"/>
+    <w:semiHidden/>
     <w:unhideWhenUsed/>
   </w:style>
   <w:style w:type="table" w:default="1" w:styleId="TableNormal">

</xml_diff>